<commit_message>
[Add] How To Doc for Cause-Actions
</commit_message>
<xml_diff>
--- a/HowTo Documents/Helpdesk Enhancement - Cause-Actions Taken.docx
+++ b/HowTo Documents/Helpdesk Enhancement - Cause-Actions Taken.docx
@@ -9,12 +9,7 @@
       <w:bookmarkStart w:id="0" w:name="_Hlk1378238"/>
       <w:bookmarkEnd w:id="0"/>
       <w:r>
-        <w:t>Helpdesk Enhancement –</w:t>
-      </w:r>
-      <w:bookmarkStart w:id="1" w:name="_GoBack"/>
-      <w:bookmarkEnd w:id="1"/>
-      <w:r>
-        <w:t xml:space="preserve"> </w:t>
+        <w:t xml:space="preserve">Helpdesk Enhancement – </w:t>
       </w:r>
     </w:p>
     <w:p>
@@ -578,47 +573,53 @@
       <w:pPr>
         <w:pStyle w:val="Heading1"/>
       </w:pPr>
-      <w:bookmarkStart w:id="2" w:name="_Toc1378656"/>
+      <w:bookmarkStart w:id="1" w:name="_Toc1378656"/>
       <w:r>
         <w:t>Purpose</w:t>
       </w:r>
+      <w:bookmarkEnd w:id="1"/>
+    </w:p>
+    <w:p>
+      <w:r>
+        <w:t>The purpose of this document is to describe how the Causes and Actions Taken enhancement will be used in the Odoo Helpdesk module. Causes and Action</w:t>
+      </w:r>
+      <w:r>
+        <w:t>s</w:t>
+      </w:r>
+      <w:r>
+        <w:t xml:space="preserve"> Taken fields are added to the ticket and are used to easily describe what the cause of the ticket was and what action was taken to resolve the ticket. The fields can be controlled and used in reporting. Depending on the Ticket Type, the users will select a cause and action taken during the resolution stage of the ticket. These fields can then be used for reporting to find common or trending scenarios.</w:t>
+      </w:r>
+    </w:p>
+    <w:p>
+      <w:pPr>
+        <w:pStyle w:val="Heading1"/>
+      </w:pPr>
+      <w:bookmarkStart w:id="2" w:name="_Toc1378657"/>
+      <w:r>
+        <w:t>Causes</w:t>
+      </w:r>
       <w:bookmarkEnd w:id="2"/>
     </w:p>
     <w:p>
       <w:r>
-        <w:t>The purpose of this document is to describe how the Causes and Actions Taken enhancement will be used in the Odoo Helpdesk module. Causes and Action Taken fields are added to the ticket and are used to easily describe what the cause of the ticket was and what action was taken to resolve the ticket. The fields can be controlled and used in reporting. Depending on the Ticket Type, the users will select a cause and action taken during the resolution stage of the ticket. These fields can then be used for reporting to find common or trending scenarios.</w:t>
-      </w:r>
-    </w:p>
-    <w:p>
-      <w:pPr>
-        <w:pStyle w:val="Heading1"/>
-      </w:pPr>
-      <w:bookmarkStart w:id="3" w:name="_Toc1378657"/>
-      <w:r>
-        <w:t>Causes</w:t>
+        <w:t xml:space="preserve">Causes are used to describe the reason the ticket was created. What caused the issue that resulted in the ticket being created. Causes are based on the Ticket Type and can be configured to not be </w:t>
+      </w:r>
+      <w:r>
+        <w:t>used for certain ticket types.</w:t>
+      </w:r>
+    </w:p>
+    <w:p>
+      <w:pPr>
+        <w:pStyle w:val="Heading2"/>
+      </w:pPr>
+      <w:bookmarkStart w:id="3" w:name="_Toc1378658"/>
+      <w:r>
+        <w:t>Enabling Ticket Causes</w:t>
       </w:r>
       <w:bookmarkEnd w:id="3"/>
     </w:p>
     <w:p>
       <w:r>
-        <w:t xml:space="preserve">Causes are used to describe the reason the ticket was created. What caused the issue that resulted in the ticket being created. Causes are based on the Ticket Type and can be configured to not be </w:t>
-      </w:r>
-      <w:r>
-        <w:t>used for certain ticket types.</w:t>
-      </w:r>
-    </w:p>
-    <w:p>
-      <w:pPr>
-        <w:pStyle w:val="Heading2"/>
-      </w:pPr>
-      <w:bookmarkStart w:id="4" w:name="_Toc1378658"/>
-      <w:r>
-        <w:t>Enabling Ticket Causes</w:t>
-      </w:r>
-      <w:bookmarkEnd w:id="4"/>
-    </w:p>
-    <w:p>
-      <w:r>
         <w:t xml:space="preserve">Each </w:t>
       </w:r>
       <w:r>
@@ -628,7 +629,13 @@
         <w:t xml:space="preserve">icket Type can have </w:t>
       </w:r>
       <w:r>
-        <w:t>Cause and Actions Taken enabled. When the Ticket Type does not have the Cause/Actions enabled, those fields are not visible and not required on the Ticket.</w:t>
+        <w:t>Cause</w:t>
+      </w:r>
+      <w:r>
+        <w:t>s</w:t>
+      </w:r>
+      <w:r>
+        <w:t xml:space="preserve"> and Actions Taken enabled. When the Ticket Type does not have the Cause/Actions enabled, those fields are not visible and not required on the Ticket.</w:t>
       </w:r>
     </w:p>
     <w:p>
@@ -761,11 +768,11 @@
       <w:pPr>
         <w:pStyle w:val="Heading2"/>
       </w:pPr>
-      <w:bookmarkStart w:id="5" w:name="_Toc1378659"/>
+      <w:bookmarkStart w:id="4" w:name="_Toc1378659"/>
       <w:r>
         <w:t>Creating Ticket Causes</w:t>
       </w:r>
-      <w:bookmarkEnd w:id="5"/>
+      <w:bookmarkEnd w:id="4"/>
     </w:p>
     <w:p>
       <w:r>
@@ -959,7 +966,12 @@
         <w:t>Description</w:t>
       </w:r>
       <w:r>
-        <w:t>: Provides a helpful description for users to understand the meaning of the Cause.</w:t>
+        <w:t xml:space="preserve">: Provides a helpful description for users to understand the meaning of </w:t>
+      </w:r>
+      <w:bookmarkStart w:id="5" w:name="_GoBack"/>
+      <w:bookmarkEnd w:id="5"/>
+      <w:r>
+        <w:t>Cause.</w:t>
       </w:r>
     </w:p>
     <w:p>
@@ -1251,13 +1263,7 @@
         <w:t xml:space="preserve"> </w:t>
       </w:r>
       <w:r>
-        <w:t xml:space="preserve">The name of the </w:t>
-      </w:r>
-      <w:r>
-        <w:t>Action Taken</w:t>
-      </w:r>
-      <w:r>
-        <w:t>, this will show on the field when the user selects it.</w:t>
+        <w:t>The name of the Action Taken, this will show on the field when the user selects it.</w:t>
       </w:r>
     </w:p>
     <w:p>
@@ -1317,10 +1323,7 @@
         <w:t xml:space="preserve"> </w:t>
       </w:r>
       <w:r>
-        <w:t xml:space="preserve">Provides a helpful description for users to understand the meaning of the </w:t>
-      </w:r>
-      <w:r>
-        <w:t>Action Taken.</w:t>
+        <w:t>Provides a helpful description for users to understand the meaning of the Action Taken.</w:t>
       </w:r>
     </w:p>
     <w:p>
@@ -1419,10 +1422,7 @@
       <w:bookmarkStart w:id="8" w:name="_Toc1378662"/>
       <w:r>
         <w:lastRenderedPageBreak/>
-        <w:t>Using Ticket Cause</w:t>
-      </w:r>
-      <w:r>
-        <w:t xml:space="preserve"> &amp; Action Taken</w:t>
+        <w:t>Using Ticket Cause &amp; Action Taken</w:t>
       </w:r>
       <w:bookmarkEnd w:id="8"/>
     </w:p>
@@ -2875,7 +2875,7 @@
 </file>
 
 <file path=customXml/itemProps1.xml><?xml version="1.0" encoding="utf-8"?>
-<ds:datastoreItem xmlns:ds="http://schemas.openxmlformats.org/officeDocument/2006/customXml" ds:itemID="{E2A9D46E-20C3-49D1-9EAD-27DD701192E3}">
+<ds:datastoreItem xmlns:ds="http://schemas.openxmlformats.org/officeDocument/2006/customXml" ds:itemID="{19265268-C86F-4644-8798-1DE2B8B0B914}">
   <ds:schemaRefs>
     <ds:schemaRef ds:uri="http://schemas.openxmlformats.org/officeDocument/2006/bibliography"/>
   </ds:schemaRefs>

</xml_diff>